<commit_message>
Insercciones y nuevo archivo de organización
Se agrega la carpeta 20 preguntas sql , dentro de ella hay un archivo donde todos iremos insertando las respectivas 5 preguntas que corresponden a cada uno.
</commit_message>
<xml_diff>
--- a/20 preguntas sql/preguntas.docx
+++ b/20 preguntas sql/preguntas.docx
@@ -9,8 +9,6 @@
       <w:r>
         <w:t>Jose</w:t>
       </w:r>
-      <w:bookmarkStart w:id="0" w:name="_GoBack"/>
-      <w:bookmarkEnd w:id="0"/>
     </w:p>
     <w:p>
       <w:pPr>
@@ -27,14 +25,72 @@
         <w:rPr>
           <w:lang w:val="es-MX"/>
         </w:rPr>
-        <w:t>¿Qué usuarios han alcanzado el nivel</w:t>
-      </w:r>
-      <w:r>
-        <w:rPr>
-          <w:lang w:val="es-MX"/>
-        </w:rPr>
-        <w:t xml:space="preserve"> de innovador en la plataforma B10?</w:t>
-      </w:r>
+        <w:t>¿Qué usuarios</w:t>
+      </w:r>
+      <w:r>
+        <w:rPr>
+          <w:lang w:val="es-MX"/>
+        </w:rPr>
+        <w:t xml:space="preserve"> registrados antes del </w:t>
+      </w:r>
+      <w:r>
+        <w:rPr>
+          <w:lang w:val="es-MX"/>
+        </w:rPr>
+        <w:t>pr</w:t>
+      </w:r>
+      <w:r>
+        <w:rPr>
+          <w:lang w:val="es-MX"/>
+        </w:rPr>
+        <w:t>e</w:t>
+      </w:r>
+      <w:r>
+        <w:rPr>
+          <w:lang w:val="es-MX"/>
+        </w:rPr>
+        <w:t>sente año</w:t>
+      </w:r>
+      <w:r>
+        <w:rPr>
+          <w:lang w:val="es-MX"/>
+        </w:rPr>
+        <w:t xml:space="preserve"> han alcanzado el nivel</w:t>
+      </w:r>
+      <w:r>
+        <w:rPr>
+          <w:lang w:val="es-MX"/>
+        </w:rPr>
+        <w:t xml:space="preserve"> de innovador en la plataforma B10</w:t>
+      </w:r>
+      <w:r>
+        <w:rPr>
+          <w:lang w:val="es-MX"/>
+        </w:rPr>
+        <w:t xml:space="preserve"> y aún no han </w:t>
+      </w:r>
+      <w:r>
+        <w:rPr>
+          <w:lang w:val="es-MX"/>
+        </w:rPr>
+        <w:t>seleccionado una foto de perfil</w:t>
+      </w:r>
+      <w:r>
+        <w:rPr>
+          <w:lang w:val="es-MX"/>
+        </w:rPr>
+        <w:t>?</w:t>
+      </w:r>
+    </w:p>
+    <w:p>
+      <w:pPr>
+        <w:pStyle w:val="Prrafodelista"/>
+        <w:rPr>
+          <w:lang w:val="es-MX"/>
+        </w:rPr>
+      </w:pPr>
+      <w:bookmarkStart w:id="0" w:name="_GoBack"/>
+      <w:bookmarkEnd w:id="0"/>
     </w:p>
     <w:p>
       <w:pPr>
@@ -192,6 +248,56 @@
     </w:sectPr>
   </w:body>
 </w:document>
+</file>
+
+<file path=word/endnotes.xml><?xml version="1.0" encoding="utf-8"?>
+<w:endnotes xmlns:wpc="http://schemas.microsoft.com/office/word/2010/wordprocessingCanvas" xmlns:cx="http://schemas.microsoft.com/office/drawing/2014/chartex" xmlns:cx1="http://schemas.microsoft.com/office/drawing/2015/9/8/chartex" xmlns:cx2="http://schemas.microsoft.com/office/drawing/2015/10/21/chartex" xmlns:cx3="http://schemas.microsoft.com/office/drawing/2016/5/9/chartex" xmlns:cx4="http://schemas.microsoft.com/office/drawing/2016/5/10/chartex" xmlns:cx5="http://schemas.microsoft.com/office/drawing/2016/5/11/chartex" xmlns:cx6="http://schemas.microsoft.com/office/drawing/2016/5/12/chartex" xmlns:cx7="http://schemas.microsoft.com/office/drawing/2016/5/13/chartex" xmlns:cx8="http://schemas.microsoft.com/office/drawing/2016/5/14/chartex" xmlns:mc="http://schemas.openxmlformats.org/markup-compatibility/2006" xmlns:aink="http://schemas.microsoft.com/office/drawing/2016/ink" xmlns:am3d="http://schemas.microsoft.com/office/drawing/2017/model3d" xmlns:o="urn:schemas-microsoft-com:office:office" xmlns:r="http://schemas.openxmlformats.org/officeDocument/2006/relationships" xmlns:m="http://schemas.openxmlformats.org/officeDocument/2006/math" xmlns:v="urn:schemas-microsoft-com:vml" xmlns:wp14="http://schemas.microsoft.com/office/word/2010/wordprocessingDrawing" xmlns:wp="http://schemas.openxmlformats.org/drawingml/2006/wordprocessingDrawing" xmlns:w10="urn:schemas-microsoft-com:office:word" xmlns:w="http://schemas.openxmlformats.org/wordprocessingml/2006/main" xmlns:w14="http://schemas.microsoft.com/office/word/2010/wordml" xmlns:w15="http://schemas.microsoft.com/office/word/2012/wordml" xmlns:w16cid="http://schemas.microsoft.com/office/word/2016/wordml/cid" xmlns:w16se="http://schemas.microsoft.com/office/word/2015/wordml/symex" xmlns:wpg="http://schemas.microsoft.com/office/word/2010/wordprocessingGroup" xmlns:wpi="http://schemas.microsoft.com/office/word/2010/wordprocessingInk" xmlns:wne="http://schemas.microsoft.com/office/word/2006/wordml" xmlns:wps="http://schemas.microsoft.com/office/word/2010/wordprocessingShape" mc:Ignorable="w14 w15 w16se w16cid wp14">
+  <w:endnote w:type="separator" w:id="-1">
+    <w:p>
+      <w:pPr>
+        <w:spacing w:after="0" w:line="240" w:lineRule="auto"/>
+      </w:pPr>
+      <w:r>
+        <w:separator/>
+      </w:r>
+    </w:p>
+  </w:endnote>
+  <w:endnote w:type="continuationSeparator" w:id="0">
+    <w:p>
+      <w:pPr>
+        <w:spacing w:after="0" w:line="240" w:lineRule="auto"/>
+      </w:pPr>
+      <w:r>
+        <w:continuationSeparator/>
+      </w:r>
+    </w:p>
+  </w:endnote>
+</w:endnotes>
+</file>
+
+<file path=word/footnotes.xml><?xml version="1.0" encoding="utf-8"?>
+<w:footnotes xmlns:wpc="http://schemas.microsoft.com/office/word/2010/wordprocessingCanvas" xmlns:cx="http://schemas.microsoft.com/office/drawing/2014/chartex" xmlns:cx1="http://schemas.microsoft.com/office/drawing/2015/9/8/chartex" xmlns:cx2="http://schemas.microsoft.com/office/drawing/2015/10/21/chartex" xmlns:cx3="http://schemas.microsoft.com/office/drawing/2016/5/9/chartex" xmlns:cx4="http://schemas.microsoft.com/office/drawing/2016/5/10/chartex" xmlns:cx5="http://schemas.microsoft.com/office/drawing/2016/5/11/chartex" xmlns:cx6="http://schemas.microsoft.com/office/drawing/2016/5/12/chartex" xmlns:cx7="http://schemas.microsoft.com/office/drawing/2016/5/13/chartex" xmlns:cx8="http://schemas.microsoft.com/office/drawing/2016/5/14/chartex" xmlns:mc="http://schemas.openxmlformats.org/markup-compatibility/2006" xmlns:aink="http://schemas.microsoft.com/office/drawing/2016/ink" xmlns:am3d="http://schemas.microsoft.com/office/drawing/2017/model3d" xmlns:o="urn:schemas-microsoft-com:office:office" xmlns:r="http://schemas.openxmlformats.org/officeDocument/2006/relationships" xmlns:m="http://schemas.openxmlformats.org/officeDocument/2006/math" xmlns:v="urn:schemas-microsoft-com:vml" xmlns:wp14="http://schemas.microsoft.com/office/word/2010/wordprocessingDrawing" xmlns:wp="http://schemas.openxmlformats.org/drawingml/2006/wordprocessingDrawing" xmlns:w10="urn:schemas-microsoft-com:office:word" xmlns:w="http://schemas.openxmlformats.org/wordprocessingml/2006/main" xmlns:w14="http://schemas.microsoft.com/office/word/2010/wordml" xmlns:w15="http://schemas.microsoft.com/office/word/2012/wordml" xmlns:w16cid="http://schemas.microsoft.com/office/word/2016/wordml/cid" xmlns:w16se="http://schemas.microsoft.com/office/word/2015/wordml/symex" xmlns:wpg="http://schemas.microsoft.com/office/word/2010/wordprocessingGroup" xmlns:wpi="http://schemas.microsoft.com/office/word/2010/wordprocessingInk" xmlns:wne="http://schemas.microsoft.com/office/word/2006/wordml" xmlns:wps="http://schemas.microsoft.com/office/word/2010/wordprocessingShape" mc:Ignorable="w14 w15 w16se w16cid wp14">
+  <w:footnote w:type="separator" w:id="-1">
+    <w:p>
+      <w:pPr>
+        <w:spacing w:after="0" w:line="240" w:lineRule="auto"/>
+      </w:pPr>
+      <w:r>
+        <w:separator/>
+      </w:r>
+    </w:p>
+  </w:footnote>
+  <w:footnote w:type="continuationSeparator" w:id="0">
+    <w:p>
+      <w:pPr>
+        <w:spacing w:after="0" w:line="240" w:lineRule="auto"/>
+      </w:pPr>
+      <w:r>
+        <w:continuationSeparator/>
+      </w:r>
+    </w:p>
+  </w:footnote>
+</w:footnotes>
 </file>
 
 <file path=word/numbering.xml><?xml version="1.0" encoding="utf-8"?>
@@ -754,6 +860,56 @@
       <w:contextualSpacing/>
     </w:pPr>
   </w:style>
+  <w:style w:type="paragraph" w:styleId="Encabezado">
+    <w:name w:val="header"/>
+    <w:basedOn w:val="Normal"/>
+    <w:link w:val="EncabezadoCar"/>
+    <w:uiPriority w:val="99"/>
+    <w:unhideWhenUsed/>
+    <w:rsid w:val="00DC5EEA"/>
+    <w:pPr>
+      <w:tabs>
+        <w:tab w:val="center" w:pos="4419"/>
+        <w:tab w:val="right" w:pos="8838"/>
+      </w:tabs>
+      <w:spacing w:after="0" w:line="240" w:lineRule="auto"/>
+    </w:pPr>
+  </w:style>
+  <w:style w:type="character" w:customStyle="1" w:styleId="EncabezadoCar">
+    <w:name w:val="Encabezado Car"/>
+    <w:basedOn w:val="Fuentedeprrafopredeter"/>
+    <w:link w:val="Encabezado"/>
+    <w:uiPriority w:val="99"/>
+    <w:rsid w:val="00DC5EEA"/>
+    <w:rPr>
+      <w:lang w:val="es-ES"/>
+    </w:rPr>
+  </w:style>
+  <w:style w:type="paragraph" w:styleId="Piedepgina">
+    <w:name w:val="footer"/>
+    <w:basedOn w:val="Normal"/>
+    <w:link w:val="PiedepginaCar"/>
+    <w:uiPriority w:val="99"/>
+    <w:unhideWhenUsed/>
+    <w:rsid w:val="00DC5EEA"/>
+    <w:pPr>
+      <w:tabs>
+        <w:tab w:val="center" w:pos="4419"/>
+        <w:tab w:val="right" w:pos="8838"/>
+      </w:tabs>
+      <w:spacing w:after="0" w:line="240" w:lineRule="auto"/>
+    </w:pPr>
+  </w:style>
+  <w:style w:type="character" w:customStyle="1" w:styleId="PiedepginaCar">
+    <w:name w:val="Pie de página Car"/>
+    <w:basedOn w:val="Fuentedeprrafopredeter"/>
+    <w:link w:val="Piedepgina"/>
+    <w:uiPriority w:val="99"/>
+    <w:rsid w:val="00DC5EEA"/>
+    <w:rPr>
+      <w:lang w:val="es-ES"/>
+    </w:rPr>
+  </w:style>
 </w:styles>
 </file>
 

</xml_diff>

<commit_message>
Se insertó una vista
</commit_message>
<xml_diff>
--- a/20 preguntas sql/preguntas.docx
+++ b/20 preguntas sql/preguntas.docx
@@ -236,6 +236,15 @@
     </w:p>
     <w:p>
       <w:pPr>
+        <w:pStyle w:val="Prrafodelista"/>
+        <w:rPr>
+          <w:lang w:val="es-MX"/>
+        </w:rPr>
+      </w:pPr>
+    </w:p>
+    <w:p>
+      <w:pPr>
+        <w:pStyle w:val="Prrafodelista"/>
         <w:rPr>
           <w:lang w:val="es-MX"/>
         </w:rPr>
@@ -318,6 +327,14 @@
     <w:p>
       <w:pPr>
         <w:pStyle w:val="Prrafodelista"/>
+        <w:rPr>
+          <w:lang w:val="es-MX"/>
+        </w:rPr>
+      </w:pPr>
+    </w:p>
+    <w:p>
+      <w:pPr>
+        <w:pStyle w:val="Prrafodelista"/>
         <w:numPr>
           <w:ilvl w:val="0"/>
           <w:numId w:val="1"/>
@@ -330,25 +347,81 @@
         <w:rPr>
           <w:lang w:val="es-MX"/>
         </w:rPr>
-        <w:t>¿Cuál</w:t>
-      </w:r>
-      <w:r>
-        <w:rPr>
-          <w:lang w:val="es-MX"/>
-        </w:rPr>
-        <w:t xml:space="preserve"> es el programa con más estudiantes inscritos en la plataforma </w:t>
-      </w:r>
-      <w:r>
-        <w:rPr>
-          <w:lang w:val="es-MX"/>
-        </w:rPr>
-        <w:t xml:space="preserve">que han finalizado </w:t>
-      </w:r>
-      <w:r>
-        <w:rPr>
-          <w:lang w:val="es-MX"/>
-        </w:rPr>
-        <w:t>al menos un curso?</w:t>
+        <w:t>¿</w:t>
+      </w:r>
+      <w:r>
+        <w:rPr>
+          <w:lang w:val="es-MX"/>
+        </w:rPr>
+        <w:t xml:space="preserve">Cuál es la identificación </w:t>
+      </w:r>
+      <w:r>
+        <w:rPr>
+          <w:lang w:val="es-MX"/>
+        </w:rPr>
+        <w:t xml:space="preserve">y fecha de publicación de las </w:t>
+      </w:r>
+      <w:r>
+        <w:rPr>
+          <w:lang w:val="es-MX"/>
+        </w:rPr>
+        <w:t xml:space="preserve">publicaciones han sido realizadas </w:t>
+      </w:r>
+      <w:r>
+        <w:rPr>
+          <w:lang w:val="es-MX"/>
+        </w:rPr>
+        <w:t xml:space="preserve">entre marzo y </w:t>
+      </w:r>
+      <w:r>
+        <w:rPr>
+          <w:lang w:val="es-MX"/>
+        </w:rPr>
+        <w:t xml:space="preserve">julio </w:t>
+      </w:r>
+      <w:r>
+        <w:rPr>
+          <w:lang w:val="es-MX"/>
+        </w:rPr>
+        <w:t xml:space="preserve">por estudiantes </w:t>
+      </w:r>
+      <w:r>
+        <w:rPr>
+          <w:lang w:val="es-MX"/>
+        </w:rPr>
+        <w:t xml:space="preserve">de </w:t>
+      </w:r>
+      <w:r>
+        <w:rPr>
+          <w:lang w:val="es-MX"/>
+        </w:rPr>
+        <w:t>antropología</w:t>
+      </w:r>
+      <w:r>
+        <w:rPr>
+          <w:lang w:val="es-MX"/>
+        </w:rPr>
+        <w:t xml:space="preserve"> </w:t>
+      </w:r>
+      <w:r>
+        <w:rPr>
+          <w:lang w:val="es-MX"/>
+        </w:rPr>
+        <w:t xml:space="preserve">que han alcanzado el nivel </w:t>
+      </w:r>
+      <w:r>
+        <w:rPr>
+          <w:lang w:val="es-MX"/>
+        </w:rPr>
+        <w:t xml:space="preserve">de </w:t>
+      </w:r>
+      <w:bookmarkStart w:id="0" w:name="_GoBack"/>
+      <w:bookmarkEnd w:id="0"/>
+      <w:r>
+        <w:rPr>
+          <w:lang w:val="es-MX"/>
+        </w:rPr>
+        <w:t>integrador?</w:t>
       </w:r>
     </w:p>
     <w:p>
@@ -469,8 +542,6 @@
           <w:lang w:val="es-MX"/>
         </w:rPr>
       </w:pPr>
-      <w:bookmarkStart w:id="0" w:name="_GoBack"/>
-      <w:bookmarkEnd w:id="0"/>
     </w:p>
     <w:sectPr>
       <w:pgSz w:w="12240" w:h="15840"/>

</xml_diff>

<commit_message>
Se agregaron las vistas y procedimientos de uno de los integrantes
</commit_message>
<xml_diff>
--- a/20 preguntas sql/preguntas.docx
+++ b/20 preguntas sql/preguntas.docx
@@ -249,6 +249,8 @@
           <w:lang w:val="es-MX"/>
         </w:rPr>
       </w:pPr>
+      <w:bookmarkStart w:id="0" w:name="_GoBack"/>
+      <w:bookmarkEnd w:id="0"/>
     </w:p>
     <w:p>
       <w:pPr>
@@ -365,7 +367,19 @@
         <w:rPr>
           <w:lang w:val="es-MX"/>
         </w:rPr>
-        <w:t xml:space="preserve">publicaciones han sido realizadas </w:t>
+        <w:t>publicaciones</w:t>
+      </w:r>
+      <w:r>
+        <w:rPr>
+          <w:lang w:val="es-MX"/>
+        </w:rPr>
+        <w:t xml:space="preserve"> que</w:t>
+      </w:r>
+      <w:r>
+        <w:rPr>
+          <w:lang w:val="es-MX"/>
+        </w:rPr>
+        <w:t xml:space="preserve"> han sido realizadas </w:t>
       </w:r>
       <w:r>
         <w:rPr>
@@ -413,15 +427,7 @@
         <w:rPr>
           <w:lang w:val="es-MX"/>
         </w:rPr>
-        <w:t xml:space="preserve">de </w:t>
-      </w:r>
-      <w:bookmarkStart w:id="0" w:name="_GoBack"/>
-      <w:bookmarkEnd w:id="0"/>
-      <w:r>
-        <w:rPr>
-          <w:lang w:val="es-MX"/>
-        </w:rPr>
-        <w:t>integrador?</w:t>
+        <w:t>de integrador?</w:t>
       </w:r>
     </w:p>
     <w:p>

</xml_diff>

<commit_message>
Nuevos registros en la base de datos
</commit_message>
<xml_diff>
--- a/20 preguntas sql/preguntas.docx
+++ b/20 preguntas sql/preguntas.docx
@@ -6,16 +6,13 @@
       <w:pPr>
         <w:ind w:left="720" w:hanging="360"/>
       </w:pPr>
-      <w:r>
-        <w:t>Jose</w:t>
-      </w:r>
     </w:p>
     <w:p>
       <w:pPr>
         <w:pStyle w:val="Prrafodelista"/>
         <w:numPr>
           <w:ilvl w:val="0"/>
-          <w:numId w:val="1"/>
+          <w:numId w:val="5"/>
         </w:numPr>
         <w:rPr>
           <w:lang w:val="es-MX"/>
@@ -161,7 +158,7 @@
         <w:pStyle w:val="Prrafodelista"/>
         <w:numPr>
           <w:ilvl w:val="0"/>
-          <w:numId w:val="1"/>
+          <w:numId w:val="5"/>
         </w:numPr>
         <w:rPr>
           <w:lang w:val="es-MX"/>
@@ -233,31 +230,13 @@
         </w:rPr>
         <w:t>.</w:t>
       </w:r>
-    </w:p>
-    <w:p>
-      <w:pPr>
-        <w:pStyle w:val="Prrafodelista"/>
-        <w:rPr>
-          <w:lang w:val="es-MX"/>
-        </w:rPr>
-      </w:pPr>
-    </w:p>
-    <w:p>
-      <w:pPr>
-        <w:pStyle w:val="Prrafodelista"/>
-        <w:rPr>
-          <w:lang w:val="es-MX"/>
-        </w:rPr>
-      </w:pPr>
-      <w:bookmarkStart w:id="0" w:name="_GoBack"/>
-      <w:bookmarkEnd w:id="0"/>
     </w:p>
     <w:p>
       <w:pPr>
         <w:pStyle w:val="Prrafodelista"/>
         <w:numPr>
           <w:ilvl w:val="0"/>
-          <w:numId w:val="1"/>
+          <w:numId w:val="5"/>
         </w:numPr>
         <w:rPr>
           <w:lang w:val="es-MX"/>
@@ -289,7 +268,7 @@
         <w:pStyle w:val="Prrafodelista"/>
         <w:numPr>
           <w:ilvl w:val="0"/>
-          <w:numId w:val="1"/>
+          <w:numId w:val="5"/>
         </w:numPr>
         <w:rPr>
           <w:lang w:val="es-MX"/>
@@ -339,7 +318,7 @@
         <w:pStyle w:val="Prrafodelista"/>
         <w:numPr>
           <w:ilvl w:val="0"/>
-          <w:numId w:val="1"/>
+          <w:numId w:val="5"/>
         </w:numPr>
         <w:rPr>
           <w:lang w:val="es-MX"/>
@@ -428,33 +407,6 @@
           <w:lang w:val="es-MX"/>
         </w:rPr>
         <w:t>de integrador?</w:t>
-      </w:r>
-    </w:p>
-    <w:p>
-      <w:pPr>
-        <w:rPr>
-          <w:lang w:val="es-MX"/>
-        </w:rPr>
-      </w:pPr>
-    </w:p>
-    <w:p>
-      <w:pPr>
-        <w:rPr>
-          <w:lang w:val="es-MX"/>
-        </w:rPr>
-      </w:pPr>
-    </w:p>
-    <w:p>
-      <w:pPr>
-        <w:rPr>
-          <w:lang w:val="es-MX"/>
-        </w:rPr>
-      </w:pPr>
-      <w:r>
-        <w:rPr>
-          <w:lang w:val="es-MX"/>
-        </w:rPr>
-        <w:t xml:space="preserve">Luis </w:t>
       </w:r>
     </w:p>
     <w:p>
@@ -462,17 +414,11 @@
         <w:pStyle w:val="Prrafodelista"/>
         <w:numPr>
           <w:ilvl w:val="0"/>
-          <w:numId w:val="2"/>
+          <w:numId w:val="5"/>
         </w:numPr>
-        <w:rPr>
-          <w:lang w:val="es-MX"/>
-        </w:rPr>
-      </w:pPr>
-      <w:r>
-        <w:rPr>
-          <w:lang w:val="es-MX"/>
-        </w:rPr>
-        <w:t xml:space="preserve"> ¿Cuáles han sido los grupos más activos?</w:t>
+      </w:pPr>
+      <w:r>
+        <w:t>¿cuáles son los usuarios que pertenecen al curso de cálculo diferencial?</w:t>
       </w:r>
     </w:p>
     <w:p>
@@ -480,23 +426,24 @@
         <w:pStyle w:val="Prrafodelista"/>
         <w:numPr>
           <w:ilvl w:val="0"/>
-          <w:numId w:val="2"/>
+          <w:numId w:val="5"/>
         </w:numPr>
-        <w:rPr>
-          <w:lang w:val="es-MX"/>
-        </w:rPr>
-      </w:pPr>
-      <w:r>
-        <w:rPr>
-          <w:lang w:val="es-MX"/>
-        </w:rPr>
-        <w:t>¿Cuáles han sido los grupos más populares</w:t>
-      </w:r>
-      <w:r>
-        <w:rPr>
-          <w:lang w:val="es-MX"/>
-        </w:rPr>
-        <w:t>?</w:t>
+        <w:spacing w:after="0" w:line="240" w:lineRule="auto"/>
+        <w:rPr>
+          <w:rFonts w:ascii="Times New Roman" w:eastAsia="Times New Roman" w:hAnsi="Times New Roman" w:cs="Times New Roman"/>
+          <w:sz w:val="24"/>
+          <w:szCs w:val="24"/>
+          <w:lang w:val="es-CO" w:eastAsia="es-CO"/>
+        </w:rPr>
+      </w:pPr>
+      <w:r>
+        <w:rPr>
+          <w:rFonts w:ascii="Segoe UI" w:eastAsia="Times New Roman" w:hAnsi="Segoe UI" w:cs="Segoe UI"/>
+          <w:sz w:val="21"/>
+          <w:szCs w:val="21"/>
+          <w:lang w:val="es-CO" w:eastAsia="es-CO"/>
+        </w:rPr>
+        <w:t xml:space="preserve">¿mostrar el nombre de los usuarios inscritos y el curso que están cursando? Ordenar con respecto a la fecha de inscripción </w:t>
       </w:r>
     </w:p>
     <w:p>
@@ -504,17 +451,17 @@
         <w:pStyle w:val="Prrafodelista"/>
         <w:numPr>
           <w:ilvl w:val="0"/>
-          <w:numId w:val="2"/>
+          <w:numId w:val="5"/>
         </w:numPr>
-        <w:rPr>
-          <w:lang w:val="es-MX"/>
-        </w:rPr>
-      </w:pPr>
-      <w:r>
-        <w:rPr>
-          <w:lang w:val="es-MX"/>
-        </w:rPr>
-        <w:t>¿Cuáles son los cursos más recientes publicados?</w:t>
+      </w:pPr>
+      <w:r>
+        <w:rPr>
+          <w:rFonts w:ascii="Segoe UI" w:eastAsia="Times New Roman" w:hAnsi="Segoe UI" w:cs="Segoe UI"/>
+          <w:sz w:val="21"/>
+          <w:szCs w:val="21"/>
+          <w:lang w:val="es-CO" w:eastAsia="es-CO"/>
+        </w:rPr>
+        <w:t>promedio de los estudiantes que han finalizado un curso</w:t>
       </w:r>
     </w:p>
     <w:p>
@@ -522,7 +469,7 @@
         <w:pStyle w:val="Prrafodelista"/>
         <w:numPr>
           <w:ilvl w:val="0"/>
-          <w:numId w:val="2"/>
+          <w:numId w:val="5"/>
         </w:numPr>
         <w:rPr>
           <w:lang w:val="es-MX"/>
@@ -532,13 +479,25 @@
         <w:rPr>
           <w:lang w:val="es-MX"/>
         </w:rPr>
-        <w:t xml:space="preserve">¿Cuáles son los 5 mejores usuarios en la calificación </w:t>
-      </w:r>
-      <w:r>
-        <w:rPr>
-          <w:lang w:val="es-MX"/>
-        </w:rPr>
-        <w:t>anual?</w:t>
+        <w:t xml:space="preserve">¿Cuál es la cantidad de temas que tiene cada </w:t>
+      </w:r>
+      <w:r>
+        <w:rPr>
+          <w:lang w:val="es-MX"/>
+        </w:rPr>
+        <w:t>curso</w:t>
+      </w:r>
+      <w:r>
+        <w:rPr>
+          <w:lang w:val="es-MX"/>
+        </w:rPr>
+        <w:t>?</w:t>
+      </w:r>
+      <w:r>
+        <w:rPr>
+          <w:lang w:val="es-MX"/>
+        </w:rPr>
+        <w:t xml:space="preserve"> </w:t>
       </w:r>
     </w:p>
     <w:p>
@@ -547,6 +506,111 @@
         <w:rPr>
           <w:lang w:val="es-MX"/>
         </w:rPr>
+      </w:pPr>
+    </w:p>
+    <w:p>
+      <w:pPr>
+        <w:pStyle w:val="Prrafodelista"/>
+        <w:numPr>
+          <w:ilvl w:val="0"/>
+          <w:numId w:val="5"/>
+        </w:numPr>
+        <w:rPr>
+          <w:lang w:val="es-MX"/>
+        </w:rPr>
+      </w:pPr>
+      <w:r>
+        <w:rPr>
+          <w:lang w:val="es-MX"/>
+        </w:rPr>
+        <w:t>¿Cuál es el álbum con más cantidad de fotos?</w:t>
+      </w:r>
+      <w:bookmarkStart w:id="0" w:name="_GoBack"/>
+      <w:bookmarkEnd w:id="0"/>
+    </w:p>
+    <w:p>
+      <w:pPr>
+        <w:pStyle w:val="Prrafodelista"/>
+        <w:numPr>
+          <w:ilvl w:val="0"/>
+          <w:numId w:val="5"/>
+        </w:numPr>
+      </w:pPr>
+      <w:r>
+        <w:t>¿Cuáles han sido los comentarios entre el 1 de diciembre del 2020 y 1 de diciembre del 2021?</w:t>
+      </w:r>
+    </w:p>
+    <w:p>
+      <w:pPr>
+        <w:pStyle w:val="Prrafodelista"/>
+        <w:numPr>
+          <w:ilvl w:val="0"/>
+          <w:numId w:val="5"/>
+        </w:numPr>
+      </w:pPr>
+      <w:r>
+        <w:t xml:space="preserve">¿Cuál ha sido el tipo de </w:t>
+      </w:r>
+      <w:proofErr w:type="spellStart"/>
+      <w:r>
+        <w:t>like</w:t>
+      </w:r>
+      <w:proofErr w:type="spellEnd"/>
+      <w:r>
+        <w:t xml:space="preserve"> m</w:t>
+      </w:r>
+      <w:r>
+        <w:t>á</w:t>
+      </w:r>
+      <w:r>
+        <w:t>s usado?</w:t>
+      </w:r>
+    </w:p>
+    <w:p>
+      <w:pPr>
+        <w:pStyle w:val="Prrafodelista"/>
+        <w:numPr>
+          <w:ilvl w:val="0"/>
+          <w:numId w:val="5"/>
+        </w:numPr>
+      </w:pPr>
+      <w:r>
+        <w:t>¿Cuáles son los cursos más recientes publicados? (hace 1 semana)</w:t>
+      </w:r>
+    </w:p>
+    <w:p>
+      <w:pPr>
+        <w:pStyle w:val="Prrafodelista"/>
+        <w:numPr>
+          <w:ilvl w:val="0"/>
+          <w:numId w:val="5"/>
+        </w:numPr>
+      </w:pPr>
+      <w:r>
+        <w:t>¿Cuáles son los cursos publicados en el área de ingeniería?</w:t>
+      </w:r>
+    </w:p>
+    <w:p>
+      <w:pPr>
+        <w:pStyle w:val="Prrafodelista"/>
+        <w:numPr>
+          <w:ilvl w:val="0"/>
+          <w:numId w:val="5"/>
+        </w:numPr>
+      </w:pPr>
+      <w:r>
+        <w:t>¿Cuál es la fecha de publicación de los álbum</w:t>
+      </w:r>
+      <w:r>
+        <w:t>es</w:t>
+      </w:r>
+      <w:r>
+        <w:t>?</w:t>
+      </w:r>
+    </w:p>
+    <w:p>
+      <w:pPr>
+        <w:ind w:left="360"/>
       </w:pPr>
     </w:p>
     <w:sectPr>
@@ -727,7 +791,319 @@
   <w:abstractNum w:abstractNumId="1" w15:restartNumberingAfterBreak="0">
     <w:nsid w:val="1BCD462D"/>
     <w:multiLevelType w:val="hybridMultilevel"/>
-    <w:tmpl w:val="B124228A"/>
+    <w:tmpl w:val="B89CBF68"/>
+    <w:lvl w:ilvl="0" w:tplc="240A0001">
+      <w:start w:val="1"/>
+      <w:numFmt w:val="bullet"/>
+      <w:lvlText w:val=""/>
+      <w:lvlJc w:val="left"/>
+      <w:pPr>
+        <w:ind w:left="720" w:hanging="360"/>
+      </w:pPr>
+      <w:rPr>
+        <w:rFonts w:ascii="Symbol" w:hAnsi="Symbol" w:hint="default"/>
+      </w:rPr>
+    </w:lvl>
+    <w:lvl w:ilvl="1" w:tplc="240A0003" w:tentative="1">
+      <w:start w:val="1"/>
+      <w:numFmt w:val="bullet"/>
+      <w:lvlText w:val="o"/>
+      <w:lvlJc w:val="left"/>
+      <w:pPr>
+        <w:ind w:left="1440" w:hanging="360"/>
+      </w:pPr>
+      <w:rPr>
+        <w:rFonts w:ascii="Courier New" w:hAnsi="Courier New" w:cs="Courier New" w:hint="default"/>
+      </w:rPr>
+    </w:lvl>
+    <w:lvl w:ilvl="2" w:tplc="240A0005" w:tentative="1">
+      <w:start w:val="1"/>
+      <w:numFmt w:val="bullet"/>
+      <w:lvlText w:val=""/>
+      <w:lvlJc w:val="left"/>
+      <w:pPr>
+        <w:ind w:left="2160" w:hanging="360"/>
+      </w:pPr>
+      <w:rPr>
+        <w:rFonts w:ascii="Wingdings" w:hAnsi="Wingdings" w:hint="default"/>
+      </w:rPr>
+    </w:lvl>
+    <w:lvl w:ilvl="3" w:tplc="240A0001" w:tentative="1">
+      <w:start w:val="1"/>
+      <w:numFmt w:val="bullet"/>
+      <w:lvlText w:val=""/>
+      <w:lvlJc w:val="left"/>
+      <w:pPr>
+        <w:ind w:left="2880" w:hanging="360"/>
+      </w:pPr>
+      <w:rPr>
+        <w:rFonts w:ascii="Symbol" w:hAnsi="Symbol" w:hint="default"/>
+      </w:rPr>
+    </w:lvl>
+    <w:lvl w:ilvl="4" w:tplc="240A0003" w:tentative="1">
+      <w:start w:val="1"/>
+      <w:numFmt w:val="bullet"/>
+      <w:lvlText w:val="o"/>
+      <w:lvlJc w:val="left"/>
+      <w:pPr>
+        <w:ind w:left="3600" w:hanging="360"/>
+      </w:pPr>
+      <w:rPr>
+        <w:rFonts w:ascii="Courier New" w:hAnsi="Courier New" w:cs="Courier New" w:hint="default"/>
+      </w:rPr>
+    </w:lvl>
+    <w:lvl w:ilvl="5" w:tplc="240A0005" w:tentative="1">
+      <w:start w:val="1"/>
+      <w:numFmt w:val="bullet"/>
+      <w:lvlText w:val=""/>
+      <w:lvlJc w:val="left"/>
+      <w:pPr>
+        <w:ind w:left="4320" w:hanging="360"/>
+      </w:pPr>
+      <w:rPr>
+        <w:rFonts w:ascii="Wingdings" w:hAnsi="Wingdings" w:hint="default"/>
+      </w:rPr>
+    </w:lvl>
+    <w:lvl w:ilvl="6" w:tplc="240A0001" w:tentative="1">
+      <w:start w:val="1"/>
+      <w:numFmt w:val="bullet"/>
+      <w:lvlText w:val=""/>
+      <w:lvlJc w:val="left"/>
+      <w:pPr>
+        <w:ind w:left="5040" w:hanging="360"/>
+      </w:pPr>
+      <w:rPr>
+        <w:rFonts w:ascii="Symbol" w:hAnsi="Symbol" w:hint="default"/>
+      </w:rPr>
+    </w:lvl>
+    <w:lvl w:ilvl="7" w:tplc="240A0003" w:tentative="1">
+      <w:start w:val="1"/>
+      <w:numFmt w:val="bullet"/>
+      <w:lvlText w:val="o"/>
+      <w:lvlJc w:val="left"/>
+      <w:pPr>
+        <w:ind w:left="5760" w:hanging="360"/>
+      </w:pPr>
+      <w:rPr>
+        <w:rFonts w:ascii="Courier New" w:hAnsi="Courier New" w:cs="Courier New" w:hint="default"/>
+      </w:rPr>
+    </w:lvl>
+    <w:lvl w:ilvl="8" w:tplc="240A0005" w:tentative="1">
+      <w:start w:val="1"/>
+      <w:numFmt w:val="bullet"/>
+      <w:lvlText w:val=""/>
+      <w:lvlJc w:val="left"/>
+      <w:pPr>
+        <w:ind w:left="6480" w:hanging="360"/>
+      </w:pPr>
+      <w:rPr>
+        <w:rFonts w:ascii="Wingdings" w:hAnsi="Wingdings" w:hint="default"/>
+      </w:rPr>
+    </w:lvl>
+  </w:abstractNum>
+  <w:abstractNum w:abstractNumId="2" w15:restartNumberingAfterBreak="0">
+    <w:nsid w:val="2FC56801"/>
+    <w:multiLevelType w:val="hybridMultilevel"/>
+    <w:tmpl w:val="6E3A4564"/>
+    <w:lvl w:ilvl="0" w:tplc="240A0001">
+      <w:start w:val="1"/>
+      <w:numFmt w:val="bullet"/>
+      <w:lvlText w:val=""/>
+      <w:lvlJc w:val="left"/>
+      <w:pPr>
+        <w:ind w:left="720" w:hanging="360"/>
+      </w:pPr>
+      <w:rPr>
+        <w:rFonts w:ascii="Symbol" w:hAnsi="Symbol" w:hint="default"/>
+      </w:rPr>
+    </w:lvl>
+    <w:lvl w:ilvl="1" w:tplc="240A0003" w:tentative="1">
+      <w:start w:val="1"/>
+      <w:numFmt w:val="bullet"/>
+      <w:lvlText w:val="o"/>
+      <w:lvlJc w:val="left"/>
+      <w:pPr>
+        <w:ind w:left="1440" w:hanging="360"/>
+      </w:pPr>
+      <w:rPr>
+        <w:rFonts w:ascii="Courier New" w:hAnsi="Courier New" w:cs="Courier New" w:hint="default"/>
+      </w:rPr>
+    </w:lvl>
+    <w:lvl w:ilvl="2" w:tplc="240A0005" w:tentative="1">
+      <w:start w:val="1"/>
+      <w:numFmt w:val="bullet"/>
+      <w:lvlText w:val=""/>
+      <w:lvlJc w:val="left"/>
+      <w:pPr>
+        <w:ind w:left="2160" w:hanging="360"/>
+      </w:pPr>
+      <w:rPr>
+        <w:rFonts w:ascii="Wingdings" w:hAnsi="Wingdings" w:hint="default"/>
+      </w:rPr>
+    </w:lvl>
+    <w:lvl w:ilvl="3" w:tplc="240A0001" w:tentative="1">
+      <w:start w:val="1"/>
+      <w:numFmt w:val="bullet"/>
+      <w:lvlText w:val=""/>
+      <w:lvlJc w:val="left"/>
+      <w:pPr>
+        <w:ind w:left="2880" w:hanging="360"/>
+      </w:pPr>
+      <w:rPr>
+        <w:rFonts w:ascii="Symbol" w:hAnsi="Symbol" w:hint="default"/>
+      </w:rPr>
+    </w:lvl>
+    <w:lvl w:ilvl="4" w:tplc="240A0003" w:tentative="1">
+      <w:start w:val="1"/>
+      <w:numFmt w:val="bullet"/>
+      <w:lvlText w:val="o"/>
+      <w:lvlJc w:val="left"/>
+      <w:pPr>
+        <w:ind w:left="3600" w:hanging="360"/>
+      </w:pPr>
+      <w:rPr>
+        <w:rFonts w:ascii="Courier New" w:hAnsi="Courier New" w:cs="Courier New" w:hint="default"/>
+      </w:rPr>
+    </w:lvl>
+    <w:lvl w:ilvl="5" w:tplc="240A0005" w:tentative="1">
+      <w:start w:val="1"/>
+      <w:numFmt w:val="bullet"/>
+      <w:lvlText w:val=""/>
+      <w:lvlJc w:val="left"/>
+      <w:pPr>
+        <w:ind w:left="4320" w:hanging="360"/>
+      </w:pPr>
+      <w:rPr>
+        <w:rFonts w:ascii="Wingdings" w:hAnsi="Wingdings" w:hint="default"/>
+      </w:rPr>
+    </w:lvl>
+    <w:lvl w:ilvl="6" w:tplc="240A0001" w:tentative="1">
+      <w:start w:val="1"/>
+      <w:numFmt w:val="bullet"/>
+      <w:lvlText w:val=""/>
+      <w:lvlJc w:val="left"/>
+      <w:pPr>
+        <w:ind w:left="5040" w:hanging="360"/>
+      </w:pPr>
+      <w:rPr>
+        <w:rFonts w:ascii="Symbol" w:hAnsi="Symbol" w:hint="default"/>
+      </w:rPr>
+    </w:lvl>
+    <w:lvl w:ilvl="7" w:tplc="240A0003" w:tentative="1">
+      <w:start w:val="1"/>
+      <w:numFmt w:val="bullet"/>
+      <w:lvlText w:val="o"/>
+      <w:lvlJc w:val="left"/>
+      <w:pPr>
+        <w:ind w:left="5760" w:hanging="360"/>
+      </w:pPr>
+      <w:rPr>
+        <w:rFonts w:ascii="Courier New" w:hAnsi="Courier New" w:cs="Courier New" w:hint="default"/>
+      </w:rPr>
+    </w:lvl>
+    <w:lvl w:ilvl="8" w:tplc="240A0005" w:tentative="1">
+      <w:start w:val="1"/>
+      <w:numFmt w:val="bullet"/>
+      <w:lvlText w:val=""/>
+      <w:lvlJc w:val="left"/>
+      <w:pPr>
+        <w:ind w:left="6480" w:hanging="360"/>
+      </w:pPr>
+      <w:rPr>
+        <w:rFonts w:ascii="Wingdings" w:hAnsi="Wingdings" w:hint="default"/>
+      </w:rPr>
+    </w:lvl>
+  </w:abstractNum>
+  <w:abstractNum w:abstractNumId="3" w15:restartNumberingAfterBreak="0">
+    <w:nsid w:val="58230A4F"/>
+    <w:multiLevelType w:val="hybridMultilevel"/>
+    <w:tmpl w:val="561CC580"/>
+    <w:lvl w:ilvl="0" w:tplc="240A000F">
+      <w:start w:val="1"/>
+      <w:numFmt w:val="decimal"/>
+      <w:lvlText w:val="%1."/>
+      <w:lvlJc w:val="left"/>
+      <w:pPr>
+        <w:ind w:left="720" w:hanging="360"/>
+      </w:pPr>
+    </w:lvl>
+    <w:lvl w:ilvl="1" w:tplc="240A0019" w:tentative="1">
+      <w:start w:val="1"/>
+      <w:numFmt w:val="lowerLetter"/>
+      <w:lvlText w:val="%2."/>
+      <w:lvlJc w:val="left"/>
+      <w:pPr>
+        <w:ind w:left="1440" w:hanging="360"/>
+      </w:pPr>
+    </w:lvl>
+    <w:lvl w:ilvl="2" w:tplc="240A001B" w:tentative="1">
+      <w:start w:val="1"/>
+      <w:numFmt w:val="lowerRoman"/>
+      <w:lvlText w:val="%3."/>
+      <w:lvlJc w:val="right"/>
+      <w:pPr>
+        <w:ind w:left="2160" w:hanging="180"/>
+      </w:pPr>
+    </w:lvl>
+    <w:lvl w:ilvl="3" w:tplc="240A000F" w:tentative="1">
+      <w:start w:val="1"/>
+      <w:numFmt w:val="decimal"/>
+      <w:lvlText w:val="%4."/>
+      <w:lvlJc w:val="left"/>
+      <w:pPr>
+        <w:ind w:left="2880" w:hanging="360"/>
+      </w:pPr>
+    </w:lvl>
+    <w:lvl w:ilvl="4" w:tplc="240A0019" w:tentative="1">
+      <w:start w:val="1"/>
+      <w:numFmt w:val="lowerLetter"/>
+      <w:lvlText w:val="%5."/>
+      <w:lvlJc w:val="left"/>
+      <w:pPr>
+        <w:ind w:left="3600" w:hanging="360"/>
+      </w:pPr>
+    </w:lvl>
+    <w:lvl w:ilvl="5" w:tplc="240A001B" w:tentative="1">
+      <w:start w:val="1"/>
+      <w:numFmt w:val="lowerRoman"/>
+      <w:lvlText w:val="%6."/>
+      <w:lvlJc w:val="right"/>
+      <w:pPr>
+        <w:ind w:left="4320" w:hanging="180"/>
+      </w:pPr>
+    </w:lvl>
+    <w:lvl w:ilvl="6" w:tplc="240A000F" w:tentative="1">
+      <w:start w:val="1"/>
+      <w:numFmt w:val="decimal"/>
+      <w:lvlText w:val="%7."/>
+      <w:lvlJc w:val="left"/>
+      <w:pPr>
+        <w:ind w:left="5040" w:hanging="360"/>
+      </w:pPr>
+    </w:lvl>
+    <w:lvl w:ilvl="7" w:tplc="240A0019" w:tentative="1">
+      <w:start w:val="1"/>
+      <w:numFmt w:val="lowerLetter"/>
+      <w:lvlText w:val="%8."/>
+      <w:lvlJc w:val="left"/>
+      <w:pPr>
+        <w:ind w:left="5760" w:hanging="360"/>
+      </w:pPr>
+    </w:lvl>
+    <w:lvl w:ilvl="8" w:tplc="240A001B" w:tentative="1">
+      <w:start w:val="1"/>
+      <w:numFmt w:val="lowerRoman"/>
+      <w:lvlText w:val="%9."/>
+      <w:lvlJc w:val="right"/>
+      <w:pPr>
+        <w:ind w:left="6480" w:hanging="180"/>
+      </w:pPr>
+    </w:lvl>
+  </w:abstractNum>
+  <w:abstractNum w:abstractNumId="4" w15:restartNumberingAfterBreak="0">
+    <w:nsid w:val="72132584"/>
+    <w:multiLevelType w:val="hybridMultilevel"/>
+    <w:tmpl w:val="7892E030"/>
     <w:lvl w:ilvl="0" w:tplc="240A0001">
       <w:start w:val="1"/>
       <w:numFmt w:val="bullet"/>
@@ -842,6 +1218,15 @@
   </w:num>
   <w:num w:numId="2">
     <w:abstractNumId w:val="0"/>
+  </w:num>
+  <w:num w:numId="3">
+    <w:abstractNumId w:val="2"/>
+  </w:num>
+  <w:num w:numId="4">
+    <w:abstractNumId w:val="4"/>
+  </w:num>
+  <w:num w:numId="5">
+    <w:abstractNumId w:val="3"/>
   </w:num>
 </w:numbering>
 </file>
@@ -1335,6 +1720,28 @@
       <w:lang w:val="es-ES"/>
     </w:rPr>
   </w:style>
+  <w:style w:type="character" w:customStyle="1" w:styleId="ui-provider">
+    <w:name w:val="ui-provider"/>
+    <w:basedOn w:val="Fuentedeprrafopredeter"/>
+    <w:rsid w:val="00A9779A"/>
+  </w:style>
+  <w:style w:type="paragraph" w:styleId="NormalWeb">
+    <w:name w:val="Normal (Web)"/>
+    <w:basedOn w:val="Normal"/>
+    <w:uiPriority w:val="99"/>
+    <w:semiHidden/>
+    <w:unhideWhenUsed/>
+    <w:rsid w:val="00A9779A"/>
+    <w:pPr>
+      <w:spacing w:before="100" w:beforeAutospacing="1" w:after="100" w:afterAutospacing="1" w:line="240" w:lineRule="auto"/>
+    </w:pPr>
+    <w:rPr>
+      <w:rFonts w:ascii="Times New Roman" w:eastAsia="Times New Roman" w:hAnsi="Times New Roman" w:cs="Times New Roman"/>
+      <w:sz w:val="24"/>
+      <w:szCs w:val="24"/>
+      <w:lang w:val="es-CO" w:eastAsia="es-CO"/>
+    </w:rPr>
+  </w:style>
 </w:styles>
 </file>
 

</xml_diff>